<commit_message>
8 --> 7 bonus
</commit_message>
<xml_diff>
--- a/LOST CITIES.docx
+++ b/LOST CITIES.docx
@@ -40,9 +40,8 @@
           <w:sz w:val="32"/>
           <w:szCs w:val="32"/>
         </w:rPr>
-        <w:t>©</w:t>
-      </w:r>
-      <w:proofErr w:type="spellStart"/>
+        <w:t>©Reiner Knizia</w:t>
+      </w:r>
       <w:r>
         <w:rPr>
           <w:rFonts w:ascii="Bahnschrift SemiBold Condensed" w:hAnsi="Bahnschrift SemiBold Condensed"/>
@@ -51,9 +50,8 @@
           <w:sz w:val="32"/>
           <w:szCs w:val="32"/>
         </w:rPr>
-        <w:t>Reiner</w:t>
-      </w:r>
-      <w:proofErr w:type="spellEnd"/>
+        <w:t xml:space="preserve">) </w:t>
+      </w:r>
       <w:r>
         <w:rPr>
           <w:rFonts w:ascii="Bahnschrift SemiBold Condensed" w:hAnsi="Bahnschrift SemiBold Condensed"/>
@@ -62,49 +60,265 @@
           <w:sz w:val="32"/>
           <w:szCs w:val="32"/>
         </w:rPr>
-        <w:t xml:space="preserve"> </w:t>
-      </w:r>
-      <w:proofErr w:type="spellStart"/>
-      <w:r>
+        <w:t xml:space="preserve">– Tavallisen korttipakan säännöt </w:t>
+      </w:r>
+    </w:p>
+    <w:p>
+      <w:pPr>
         <w:rPr>
           <w:rFonts w:ascii="Bahnschrift SemiBold Condensed" w:hAnsi="Bahnschrift SemiBold Condensed"/>
           <w:b/>
           <w:bCs/>
-          <w:sz w:val="32"/>
-          <w:szCs w:val="32"/>
-        </w:rPr>
-        <w:t>Knizia</w:t>
-      </w:r>
-      <w:proofErr w:type="spellEnd"/>
+          <w:sz w:val="26"/>
+          <w:szCs w:val="26"/>
+        </w:rPr>
+      </w:pPr>
       <w:r>
         <w:rPr>
           <w:rFonts w:ascii="Bahnschrift SemiBold Condensed" w:hAnsi="Bahnschrift SemiBold Condensed"/>
           <w:b/>
           <w:bCs/>
-          <w:sz w:val="32"/>
-          <w:szCs w:val="32"/>
-        </w:rPr>
-        <w:t>)</w:t>
-      </w:r>
-      <w:r>
+          <w:sz w:val="26"/>
+          <w:szCs w:val="26"/>
+        </w:rPr>
+        <w:t>1. Valmistelu</w:t>
+      </w:r>
+    </w:p>
+    <w:p>
+      <w:pPr>
+        <w:ind w:left="567"/>
+        <w:rPr>
+          <w:rFonts w:ascii="Bahnschrift SemiBold Condensed" w:hAnsi="Bahnschrift SemiBold Condensed"/>
+          <w:sz w:val="26"/>
+          <w:szCs w:val="26"/>
+        </w:rPr>
+      </w:pPr>
+      <w:r>
+        <w:rPr>
+          <w:rFonts w:ascii="Bahnschrift SemiBold Condensed" w:hAnsi="Bahnschrift SemiBold Condensed"/>
+          <w:sz w:val="26"/>
+          <w:szCs w:val="26"/>
+        </w:rPr>
+        <w:t>• Käytetään neljää maata (</w:t>
+      </w:r>
+      <w:r>
+        <w:rPr>
+          <w:rFonts w:ascii="Segoe UI Symbol" w:hAnsi="Segoe UI Symbol" w:cs="Segoe UI Symbol"/>
+          <w:sz w:val="26"/>
+          <w:szCs w:val="26"/>
+        </w:rPr>
+        <w:t>♣</w:t>
+      </w:r>
+      <w:r>
+        <w:rPr>
+          <w:rFonts w:ascii="Bahnschrift SemiBold Condensed" w:hAnsi="Bahnschrift SemiBold Condensed"/>
+          <w:sz w:val="26"/>
+          <w:szCs w:val="26"/>
+        </w:rPr>
+        <w:t xml:space="preserve"> </w:t>
+      </w:r>
+      <w:r>
+        <w:rPr>
+          <w:rFonts w:ascii="Segoe UI Symbol" w:hAnsi="Segoe UI Symbol" w:cs="Segoe UI Symbol"/>
+          <w:color w:val="EE0000"/>
+          <w:sz w:val="26"/>
+          <w:szCs w:val="26"/>
+        </w:rPr>
+        <w:t>♥</w:t>
+      </w:r>
+      <w:r>
+        <w:rPr>
+          <w:rFonts w:ascii="Bahnschrift SemiBold Condensed" w:hAnsi="Bahnschrift SemiBold Condensed"/>
+          <w:sz w:val="26"/>
+          <w:szCs w:val="26"/>
+        </w:rPr>
+        <w:t xml:space="preserve"> </w:t>
+      </w:r>
+      <w:r>
+        <w:rPr>
+          <w:rFonts w:ascii="Segoe UI Symbol" w:hAnsi="Segoe UI Symbol" w:cs="Segoe UI Symbol"/>
+          <w:sz w:val="26"/>
+          <w:szCs w:val="26"/>
+        </w:rPr>
+        <w:t>♠</w:t>
+      </w:r>
+      <w:r>
+        <w:rPr>
+          <w:rFonts w:ascii="Segoe UI Symbol" w:hAnsi="Segoe UI Symbol" w:cs="Segoe UI Symbol"/>
+          <w:color w:val="EE0000"/>
+          <w:sz w:val="26"/>
+          <w:szCs w:val="26"/>
+        </w:rPr>
+        <w:t>♦</w:t>
+      </w:r>
+      <w:r>
+        <w:rPr>
+          <w:rFonts w:ascii="Bahnschrift SemiBold Condensed" w:hAnsi="Bahnschrift SemiBold Condensed"/>
+          <w:sz w:val="26"/>
+          <w:szCs w:val="26"/>
+        </w:rPr>
+        <w:t>) tutkimusretkien v</w:t>
+      </w:r>
+      <w:r>
+        <w:rPr>
+          <w:rFonts w:ascii="Bahnschrift SemiBold Condensed" w:hAnsi="Bahnschrift SemiBold Condensed" w:cs="Calibri"/>
+          <w:sz w:val="26"/>
+          <w:szCs w:val="26"/>
+        </w:rPr>
+        <w:t>ä</w:t>
+      </w:r>
+      <w:r>
+        <w:rPr>
+          <w:rFonts w:ascii="Bahnschrift SemiBold Condensed" w:hAnsi="Bahnschrift SemiBold Condensed"/>
+          <w:sz w:val="26"/>
+          <w:szCs w:val="26"/>
+        </w:rPr>
+        <w:t>rein</w:t>
+      </w:r>
+      <w:r>
+        <w:rPr>
+          <w:rFonts w:ascii="Bahnschrift SemiBold Condensed" w:hAnsi="Bahnschrift SemiBold Condensed" w:cs="Calibri"/>
+          <w:sz w:val="26"/>
+          <w:szCs w:val="26"/>
+        </w:rPr>
+        <w:t>ä</w:t>
+      </w:r>
+      <w:r>
+        <w:rPr>
+          <w:rFonts w:ascii="Bahnschrift SemiBold Condensed" w:hAnsi="Bahnschrift SemiBold Condensed"/>
+          <w:sz w:val="26"/>
+          <w:szCs w:val="26"/>
+        </w:rPr>
+        <w:t>.</w:t>
+      </w:r>
+    </w:p>
+    <w:p>
+      <w:pPr>
+        <w:ind w:left="567"/>
+        <w:rPr>
+          <w:rFonts w:ascii="Bahnschrift SemiBold Condensed" w:hAnsi="Bahnschrift SemiBold Condensed"/>
+          <w:sz w:val="26"/>
+          <w:szCs w:val="26"/>
+        </w:rPr>
+      </w:pPr>
+      <w:r>
+        <w:rPr>
+          <w:rFonts w:ascii="Bahnschrift SemiBold Condensed" w:hAnsi="Bahnschrift SemiBold Condensed"/>
+          <w:sz w:val="26"/>
+          <w:szCs w:val="26"/>
+        </w:rPr>
+        <w:t>• Poista jokerit ja käytä kaikki 52 korttia.</w:t>
+      </w:r>
+    </w:p>
+    <w:p>
+      <w:pPr>
+        <w:ind w:left="567"/>
+        <w:rPr>
+          <w:rFonts w:ascii="Bahnschrift SemiBold Condensed" w:hAnsi="Bahnschrift SemiBold Condensed"/>
+          <w:sz w:val="26"/>
+          <w:szCs w:val="26"/>
+        </w:rPr>
+      </w:pPr>
+      <w:r>
+        <w:rPr>
+          <w:rFonts w:ascii="Bahnschrift SemiBold Condensed" w:hAnsi="Bahnschrift SemiBold Condensed"/>
+          <w:sz w:val="26"/>
+          <w:szCs w:val="26"/>
+        </w:rPr>
+        <w:t>• Kortit sekoitetaan ja pakka asetetaan pinoon kuvapuoli alaspäin.</w:t>
+      </w:r>
+    </w:p>
+    <w:p>
+      <w:pPr>
+        <w:ind w:left="567"/>
+        <w:rPr>
+          <w:rFonts w:ascii="Bahnschrift SemiBold Condensed" w:hAnsi="Bahnschrift SemiBold Condensed"/>
+          <w:sz w:val="26"/>
+          <w:szCs w:val="26"/>
+        </w:rPr>
+      </w:pPr>
+      <w:r>
+        <w:rPr>
+          <w:rFonts w:ascii="Bahnschrift SemiBold Condensed" w:hAnsi="Bahnschrift SemiBold Condensed"/>
+          <w:sz w:val="26"/>
+          <w:szCs w:val="26"/>
+        </w:rPr>
+        <w:t>• Kumpikin pelaaja saa 7 korttia käteensä.</w:t>
+      </w:r>
+    </w:p>
+    <w:p>
+      <w:pPr>
         <w:rPr>
           <w:rFonts w:ascii="Bahnschrift SemiBold Condensed" w:hAnsi="Bahnschrift SemiBold Condensed"/>
           <w:b/>
           <w:bCs/>
-          <w:sz w:val="32"/>
-          <w:szCs w:val="32"/>
-        </w:rPr>
-        <w:t xml:space="preserve"> </w:t>
-      </w:r>
+          <w:sz w:val="26"/>
+          <w:szCs w:val="26"/>
+        </w:rPr>
+      </w:pPr>
       <w:r>
         <w:rPr>
           <w:rFonts w:ascii="Bahnschrift SemiBold Condensed" w:hAnsi="Bahnschrift SemiBold Condensed"/>
           <w:b/>
           <w:bCs/>
-          <w:sz w:val="32"/>
-          <w:szCs w:val="32"/>
-        </w:rPr>
-        <w:t xml:space="preserve">– Tavallisen korttipakan säännöt </w:t>
+          <w:sz w:val="26"/>
+          <w:szCs w:val="26"/>
+        </w:rPr>
+        <w:t>2. Korttien merkitykset</w:t>
+      </w:r>
+    </w:p>
+    <w:p>
+      <w:pPr>
+        <w:ind w:left="567"/>
+        <w:rPr>
+          <w:rFonts w:ascii="Bahnschrift SemiBold Condensed" w:hAnsi="Bahnschrift SemiBold Condensed"/>
+          <w:sz w:val="26"/>
+          <w:szCs w:val="26"/>
+        </w:rPr>
+      </w:pPr>
+      <w:r>
+        <w:rPr>
+          <w:rFonts w:ascii="Bahnschrift SemiBold Condensed" w:hAnsi="Bahnschrift SemiBold Condensed"/>
+          <w:sz w:val="26"/>
+          <w:szCs w:val="26"/>
+        </w:rPr>
+        <w:t>• Ässä–10 = etenemiskortit arvoiltaan 1–10.</w:t>
+      </w:r>
+    </w:p>
+    <w:p>
+      <w:pPr>
+        <w:ind w:left="567"/>
+        <w:rPr>
+          <w:rFonts w:ascii="Bahnschrift SemiBold Condensed" w:hAnsi="Bahnschrift SemiBold Condensed"/>
+          <w:sz w:val="26"/>
+          <w:szCs w:val="26"/>
+        </w:rPr>
+      </w:pPr>
+      <w:r>
+        <w:rPr>
+          <w:rFonts w:ascii="Bahnschrift SemiBold Condensed" w:hAnsi="Bahnschrift SemiBold Condensed"/>
+          <w:sz w:val="26"/>
+          <w:szCs w:val="26"/>
+        </w:rPr>
+        <w:t>• Jätkä, rouva ja kuningas = panostuskortit.</w:t>
+      </w:r>
+    </w:p>
+    <w:p>
+      <w:pPr>
+        <w:ind w:left="567"/>
+        <w:rPr>
+          <w:rFonts w:ascii="Bahnschrift SemiBold Condensed" w:hAnsi="Bahnschrift SemiBold Condensed"/>
+          <w:sz w:val="26"/>
+          <w:szCs w:val="26"/>
+        </w:rPr>
+      </w:pPr>
+      <w:r>
+        <w:rPr>
+          <w:rFonts w:ascii="Bahnschrift SemiBold Condensed" w:hAnsi="Bahnschrift SemiBold Condensed"/>
+          <w:sz w:val="26"/>
+          <w:szCs w:val="26"/>
+        </w:rPr>
+        <w:t>• Panostuskortit pelataan retken alkuun ennen ensimmäistä numeroa.</w:t>
       </w:r>
     </w:p>
     <w:p>
@@ -125,7 +339,7 @@
           <w:sz w:val="26"/>
           <w:szCs w:val="26"/>
         </w:rPr>
-        <w:t>1. Valmistelu</w:t>
+        <w:t>3. Pelin kulku</w:t>
       </w:r>
     </w:p>
     <w:p>
@@ -143,89 +357,51 @@
           <w:sz w:val="26"/>
           <w:szCs w:val="26"/>
         </w:rPr>
-        <w:t>• Käytetään neljää maata (</w:t>
-      </w:r>
-      <w:r>
-        <w:rPr>
-          <w:rFonts w:ascii="Segoe UI Symbol" w:hAnsi="Segoe UI Symbol" w:cs="Segoe UI Symbol"/>
-          <w:sz w:val="26"/>
-          <w:szCs w:val="26"/>
-        </w:rPr>
-        <w:t>♣</w:t>
-      </w:r>
-      <w:r>
-        <w:rPr>
-          <w:rFonts w:ascii="Bahnschrift SemiBold Condensed" w:hAnsi="Bahnschrift SemiBold Condensed"/>
-          <w:sz w:val="26"/>
-          <w:szCs w:val="26"/>
-        </w:rPr>
-        <w:t xml:space="preserve"> </w:t>
-      </w:r>
-      <w:r>
-        <w:rPr>
-          <w:rFonts w:ascii="Segoe UI Symbol" w:hAnsi="Segoe UI Symbol" w:cs="Segoe UI Symbol"/>
-          <w:color w:val="EE0000"/>
-          <w:sz w:val="26"/>
-          <w:szCs w:val="26"/>
-        </w:rPr>
-        <w:t>♥</w:t>
-      </w:r>
-      <w:r>
-        <w:rPr>
-          <w:rFonts w:ascii="Bahnschrift SemiBold Condensed" w:hAnsi="Bahnschrift SemiBold Condensed"/>
-          <w:sz w:val="26"/>
-          <w:szCs w:val="26"/>
-        </w:rPr>
-        <w:t xml:space="preserve"> </w:t>
-      </w:r>
-      <w:r>
-        <w:rPr>
-          <w:rFonts w:ascii="Segoe UI Symbol" w:hAnsi="Segoe UI Symbol" w:cs="Segoe UI Symbol"/>
-          <w:sz w:val="26"/>
-          <w:szCs w:val="26"/>
-        </w:rPr>
-        <w:t>♠</w:t>
-      </w:r>
-      <w:r>
-        <w:rPr>
-          <w:rFonts w:ascii="Segoe UI Symbol" w:hAnsi="Segoe UI Symbol" w:cs="Segoe UI Symbol"/>
-          <w:color w:val="EE0000"/>
-          <w:sz w:val="26"/>
-          <w:szCs w:val="26"/>
-        </w:rPr>
-        <w:t>♦</w:t>
-      </w:r>
-      <w:r>
-        <w:rPr>
-          <w:rFonts w:ascii="Bahnschrift SemiBold Condensed" w:hAnsi="Bahnschrift SemiBold Condensed"/>
-          <w:sz w:val="26"/>
-          <w:szCs w:val="26"/>
-        </w:rPr>
-        <w:t>) tutkimusretkien v</w:t>
-      </w:r>
-      <w:r>
-        <w:rPr>
-          <w:rFonts w:ascii="Bahnschrift SemiBold Condensed" w:hAnsi="Bahnschrift SemiBold Condensed" w:cs="Calibri"/>
-          <w:sz w:val="26"/>
-          <w:szCs w:val="26"/>
-        </w:rPr>
-        <w:t>ä</w:t>
-      </w:r>
-      <w:r>
-        <w:rPr>
-          <w:rFonts w:ascii="Bahnschrift SemiBold Condensed" w:hAnsi="Bahnschrift SemiBold Condensed"/>
-          <w:sz w:val="26"/>
-          <w:szCs w:val="26"/>
-        </w:rPr>
-        <w:t>rein</w:t>
-      </w:r>
-      <w:r>
-        <w:rPr>
-          <w:rFonts w:ascii="Bahnschrift SemiBold Condensed" w:hAnsi="Bahnschrift SemiBold Condensed" w:cs="Calibri"/>
-          <w:sz w:val="26"/>
-          <w:szCs w:val="26"/>
-        </w:rPr>
-        <w:t>ä</w:t>
+        <w:t>• Vuorolla pelaaja tekee kaksi asiaa:</w:t>
+      </w:r>
+    </w:p>
+    <w:p>
+      <w:pPr>
+        <w:ind w:left="567"/>
+        <w:rPr>
+          <w:rFonts w:ascii="Bahnschrift SemiBold Condensed" w:hAnsi="Bahnschrift SemiBold Condensed"/>
+          <w:sz w:val="26"/>
+          <w:szCs w:val="26"/>
+        </w:rPr>
+      </w:pPr>
+      <w:r>
+        <w:rPr>
+          <w:rFonts w:ascii="Bahnschrift SemiBold Condensed" w:hAnsi="Bahnschrift SemiBold Condensed"/>
+          <w:sz w:val="26"/>
+          <w:szCs w:val="26"/>
+        </w:rPr>
+        <w:t>1) Pelaa yhden kortin joko omaan retkeen (nousevassa numerojärjestyksessä) tai hylkäyspinoon.</w:t>
+      </w:r>
+    </w:p>
+    <w:p>
+      <w:pPr>
+        <w:ind w:left="567"/>
+        <w:rPr>
+          <w:rFonts w:ascii="Bahnschrift SemiBold Condensed" w:hAnsi="Bahnschrift SemiBold Condensed"/>
+          <w:sz w:val="26"/>
+          <w:szCs w:val="26"/>
+        </w:rPr>
+      </w:pPr>
+      <w:r>
+        <w:rPr>
+          <w:rFonts w:ascii="Bahnschrift SemiBold Condensed" w:hAnsi="Bahnschrift SemiBold Condensed"/>
+          <w:sz w:val="26"/>
+          <w:szCs w:val="26"/>
+        </w:rPr>
+        <w:t>2) Nosta yhden kortin joko pakasta tai minkä tahansa maan hylkäyspinosta</w:t>
+      </w:r>
+      <w:r>
+        <w:rPr>
+          <w:rFonts w:ascii="Bahnschrift SemiBold Condensed" w:hAnsi="Bahnschrift SemiBold Condensed"/>
+          <w:sz w:val="26"/>
+          <w:szCs w:val="26"/>
+        </w:rPr>
+        <w:t xml:space="preserve"> (ei samaa, jonka laittoi)</w:t>
       </w:r>
       <w:r>
         <w:rPr>
@@ -234,76 +410,6 @@
           <w:szCs w:val="26"/>
         </w:rPr>
         <w:t>.</w:t>
-      </w:r>
-    </w:p>
-    <w:p>
-      <w:pPr>
-        <w:ind w:left="567"/>
-        <w:rPr>
-          <w:rFonts w:ascii="Bahnschrift SemiBold Condensed" w:hAnsi="Bahnschrift SemiBold Condensed"/>
-          <w:sz w:val="26"/>
-          <w:szCs w:val="26"/>
-        </w:rPr>
-      </w:pPr>
-      <w:r>
-        <w:rPr>
-          <w:rFonts w:ascii="Bahnschrift SemiBold Condensed" w:hAnsi="Bahnschrift SemiBold Condensed"/>
-          <w:sz w:val="26"/>
-          <w:szCs w:val="26"/>
-        </w:rPr>
-        <w:t>• Poista jokerit ja käytä kaikki 52 korttia.</w:t>
-      </w:r>
-    </w:p>
-    <w:p>
-      <w:pPr>
-        <w:ind w:left="567"/>
-        <w:rPr>
-          <w:rFonts w:ascii="Bahnschrift SemiBold Condensed" w:hAnsi="Bahnschrift SemiBold Condensed"/>
-          <w:sz w:val="26"/>
-          <w:szCs w:val="26"/>
-        </w:rPr>
-      </w:pPr>
-      <w:r>
-        <w:rPr>
-          <w:rFonts w:ascii="Bahnschrift SemiBold Condensed" w:hAnsi="Bahnschrift SemiBold Condensed"/>
-          <w:sz w:val="26"/>
-          <w:szCs w:val="26"/>
-        </w:rPr>
-        <w:t>• Kortit sekoitetaan ja pakka asetetaan pinoon kuvapuoli alaspäin.</w:t>
-      </w:r>
-    </w:p>
-    <w:p>
-      <w:pPr>
-        <w:ind w:left="567"/>
-        <w:rPr>
-          <w:rFonts w:ascii="Bahnschrift SemiBold Condensed" w:hAnsi="Bahnschrift SemiBold Condensed"/>
-          <w:sz w:val="26"/>
-          <w:szCs w:val="26"/>
-        </w:rPr>
-      </w:pPr>
-      <w:r>
-        <w:rPr>
-          <w:rFonts w:ascii="Bahnschrift SemiBold Condensed" w:hAnsi="Bahnschrift SemiBold Condensed"/>
-          <w:sz w:val="26"/>
-          <w:szCs w:val="26"/>
-        </w:rPr>
-        <w:t xml:space="preserve">• Kumpikin pelaaja saa </w:t>
-      </w:r>
-      <w:r>
-        <w:rPr>
-          <w:rFonts w:ascii="Bahnschrift SemiBold Condensed" w:hAnsi="Bahnschrift SemiBold Condensed"/>
-          <w:sz w:val="26"/>
-          <w:szCs w:val="26"/>
-        </w:rPr>
-        <w:t>7</w:t>
-      </w:r>
-      <w:r>
-        <w:rPr>
-          <w:rFonts w:ascii="Bahnschrift SemiBold Condensed" w:hAnsi="Bahnschrift SemiBold Condensed"/>
-          <w:sz w:val="26"/>
-          <w:szCs w:val="26"/>
-        </w:rPr>
-        <w:t xml:space="preserve"> korttia käteensä.</w:t>
       </w:r>
     </w:p>
     <w:p>
@@ -324,7 +430,7 @@
           <w:sz w:val="26"/>
           <w:szCs w:val="26"/>
         </w:rPr>
-        <w:t>2. Korttien merkitykset</w:t>
+        <w:t>4. Retkien pelaaminen</w:t>
       </w:r>
     </w:p>
     <w:p>
@@ -342,7 +448,15 @@
           <w:sz w:val="26"/>
           <w:szCs w:val="26"/>
         </w:rPr>
-        <w:t>• Ässä–10 = etenemiskortit arvoiltaan 1–10.</w:t>
+        <w:t>• Kun aloitat retken jossakin maassa, se lasketaan aloitetuksi</w:t>
+      </w:r>
+      <w:r>
+        <w:rPr>
+          <w:rFonts w:ascii="Bahnschrift SemiBold Condensed" w:hAnsi="Bahnschrift SemiBold Condensed"/>
+          <w:sz w:val="26"/>
+          <w:szCs w:val="26"/>
+        </w:rPr>
+        <w:t>.</w:t>
       </w:r>
     </w:p>
     <w:p>
@@ -360,25 +474,7 @@
           <w:sz w:val="26"/>
           <w:szCs w:val="26"/>
         </w:rPr>
-        <w:t>• Jätkä, rouva ja kuningas = panostuskortit.</w:t>
-      </w:r>
-    </w:p>
-    <w:p>
-      <w:pPr>
-        <w:ind w:left="567"/>
-        <w:rPr>
-          <w:rFonts w:ascii="Bahnschrift SemiBold Condensed" w:hAnsi="Bahnschrift SemiBold Condensed"/>
-          <w:sz w:val="26"/>
-          <w:szCs w:val="26"/>
-        </w:rPr>
-      </w:pPr>
-      <w:r>
-        <w:rPr>
-          <w:rFonts w:ascii="Bahnschrift SemiBold Condensed" w:hAnsi="Bahnschrift SemiBold Condensed"/>
-          <w:sz w:val="26"/>
-          <w:szCs w:val="26"/>
-        </w:rPr>
-        <w:t>• Panostuskortit pelataan retken alkuun ennen ensimmäistä numeroa.</w:t>
+        <w:t>• Panostuskortit kertovat, että olet panostanut retkeen, ja ne täytyy pelata ennen ensimmäistä numeroa.</w:t>
       </w:r>
     </w:p>
     <w:p>
@@ -399,7 +495,7 @@
           <w:sz w:val="26"/>
           <w:szCs w:val="26"/>
         </w:rPr>
-        <w:t>3. Pelin kulku</w:t>
+        <w:t>5. Pisteytys</w:t>
       </w:r>
     </w:p>
     <w:p>
@@ -417,7 +513,7 @@
           <w:sz w:val="26"/>
           <w:szCs w:val="26"/>
         </w:rPr>
-        <w:t>• Vuorolla pelaaja tekee kaksi asiaa:</w:t>
+        <w:t>• Retken pisteet = (numeroiden summa) miinus 20.</w:t>
       </w:r>
     </w:p>
     <w:p>
@@ -435,7 +531,7 @@
           <w:sz w:val="26"/>
           <w:szCs w:val="26"/>
         </w:rPr>
-        <w:t>1) Pelaa yhden kortin joko omaan retkeen (nousevassa numerojärjestyksessä) tai hylkäyspinoon.</w:t>
+        <w:t>• 1 panostuskortti = kerroin x2, 2 = x3, 3 = x4.</w:t>
       </w:r>
     </w:p>
     <w:p>
@@ -453,27 +549,9 @@
           <w:sz w:val="26"/>
           <w:szCs w:val="26"/>
         </w:rPr>
-        <w:t>2) Nosta yhden kortin joko pakasta tai minkä tahansa maan hylkäyspinosta</w:t>
-      </w:r>
-      <w:r>
-        <w:rPr>
-          <w:rFonts w:ascii="Bahnschrift SemiBold Condensed" w:hAnsi="Bahnschrift SemiBold Condensed"/>
-          <w:sz w:val="26"/>
-          <w:szCs w:val="26"/>
-        </w:rPr>
-        <w:t xml:space="preserve"> (ei samaa, jonka laittoi)</w:t>
-      </w:r>
-      <w:r>
-        <w:rPr>
-          <w:rFonts w:ascii="Bahnschrift SemiBold Condensed" w:hAnsi="Bahnschrift SemiBold Condensed"/>
-          <w:sz w:val="26"/>
-          <w:szCs w:val="26"/>
-        </w:rPr>
-        <w:t>.</w:t>
-      </w:r>
-    </w:p>
-    <w:p>
-      <w:pPr>
+        <w:t xml:space="preserve">• Jos retkessä on </w:t>
+      </w:r>
+      <w:r>
         <w:rPr>
           <w:rFonts w:ascii="Bahnschrift SemiBold Condensed" w:hAnsi="Bahnschrift SemiBold Condensed"/>
           <w:b/>
@@ -481,7 +559,8 @@
           <w:sz w:val="26"/>
           <w:szCs w:val="26"/>
         </w:rPr>
-      </w:pPr>
+        <w:t xml:space="preserve">vähintään </w:t>
+      </w:r>
       <w:r>
         <w:rPr>
           <w:rFonts w:ascii="Bahnschrift SemiBold Condensed" w:hAnsi="Bahnschrift SemiBold Condensed"/>
@@ -490,71 +569,17 @@
           <w:sz w:val="26"/>
           <w:szCs w:val="26"/>
         </w:rPr>
-        <w:t>4. Retkien pelaaminen</w:t>
-      </w:r>
-    </w:p>
-    <w:p>
-      <w:pPr>
-        <w:ind w:left="567"/>
-        <w:rPr>
-          <w:rFonts w:ascii="Bahnschrift SemiBold Condensed" w:hAnsi="Bahnschrift SemiBold Condensed"/>
-          <w:sz w:val="26"/>
-          <w:szCs w:val="26"/>
-        </w:rPr>
-      </w:pPr>
-      <w:r>
-        <w:rPr>
-          <w:rFonts w:ascii="Bahnschrift SemiBold Condensed" w:hAnsi="Bahnschrift SemiBold Condensed"/>
-          <w:sz w:val="26"/>
-          <w:szCs w:val="26"/>
-        </w:rPr>
-        <w:t>• Kun aloitat retken jossakin maassa, se lasketaan aloitetuksi</w:t>
-      </w:r>
-      <w:r>
-        <w:rPr>
-          <w:rFonts w:ascii="Bahnschrift SemiBold Condensed" w:hAnsi="Bahnschrift SemiBold Condensed"/>
-          <w:sz w:val="26"/>
-          <w:szCs w:val="26"/>
-        </w:rPr>
-        <w:t>.</w:t>
-      </w:r>
-    </w:p>
-    <w:p>
-      <w:pPr>
-        <w:ind w:left="567"/>
-        <w:rPr>
-          <w:rFonts w:ascii="Bahnschrift SemiBold Condensed" w:hAnsi="Bahnschrift SemiBold Condensed"/>
-          <w:sz w:val="26"/>
-          <w:szCs w:val="26"/>
-        </w:rPr>
-      </w:pPr>
-      <w:r>
-        <w:rPr>
-          <w:rFonts w:ascii="Bahnschrift SemiBold Condensed" w:hAnsi="Bahnschrift SemiBold Condensed"/>
-          <w:sz w:val="26"/>
-          <w:szCs w:val="26"/>
-        </w:rPr>
-        <w:t>• Panostuskortit kertovat, että olet panostanut retkeen, ja ne täytyy pelata ennen ensimmäistä</w:t>
-      </w:r>
-      <w:r>
-        <w:rPr>
-          <w:rFonts w:ascii="Bahnschrift SemiBold Condensed" w:hAnsi="Bahnschrift SemiBold Condensed"/>
-          <w:sz w:val="26"/>
-          <w:szCs w:val="26"/>
-        </w:rPr>
-        <w:t xml:space="preserve"> </w:t>
-      </w:r>
-      <w:r>
-        <w:rPr>
-          <w:rFonts w:ascii="Bahnschrift SemiBold Condensed" w:hAnsi="Bahnschrift SemiBold Condensed"/>
-          <w:sz w:val="26"/>
-          <w:szCs w:val="26"/>
-        </w:rPr>
-        <w:t>numeroa.</w:t>
-      </w:r>
-    </w:p>
-    <w:p>
-      <w:pPr>
+        <w:t>7</w:t>
+      </w:r>
+      <w:r>
+        <w:rPr>
+          <w:rFonts w:ascii="Bahnschrift SemiBold Condensed" w:hAnsi="Bahnschrift SemiBold Condensed"/>
+          <w:sz w:val="26"/>
+          <w:szCs w:val="26"/>
+        </w:rPr>
+        <w:t xml:space="preserve"> korttia (m.l. panostuskortit), lisää </w:t>
+      </w:r>
+      <w:r>
         <w:rPr>
           <w:rFonts w:ascii="Bahnschrift SemiBold Condensed" w:hAnsi="Bahnschrift SemiBold Condensed"/>
           <w:b/>
@@ -562,8 +587,117 @@
           <w:sz w:val="26"/>
           <w:szCs w:val="26"/>
         </w:rPr>
-      </w:pPr>
-      <w:r>
+        <w:t>+20</w:t>
+      </w:r>
+      <w:r>
+        <w:rPr>
+          <w:rFonts w:ascii="Bahnschrift SemiBold Condensed" w:hAnsi="Bahnschrift SemiBold Condensed"/>
+          <w:sz w:val="26"/>
+          <w:szCs w:val="26"/>
+        </w:rPr>
+        <w:t xml:space="preserve"> pistettä (bonuskertoimen jälkeen).</w:t>
+      </w:r>
+    </w:p>
+    <w:p>
+      <w:pPr>
+        <w:ind w:left="567"/>
+        <w:rPr>
+          <w:rFonts w:ascii="Bahnschrift SemiBold Condensed" w:hAnsi="Bahnschrift SemiBold Condensed"/>
+          <w:sz w:val="26"/>
+          <w:szCs w:val="26"/>
+        </w:rPr>
+      </w:pPr>
+      <w:r>
+        <w:rPr>
+          <w:rFonts w:ascii="Bahnschrift SemiBold Condensed" w:hAnsi="Bahnschrift SemiBold Condensed"/>
+          <w:sz w:val="26"/>
+          <w:szCs w:val="26"/>
+        </w:rPr>
+        <w:t xml:space="preserve">• Esimerkki: </w:t>
+      </w:r>
+      <w:r>
+        <w:rPr>
+          <w:rFonts w:ascii="Segoe UI Symbol" w:hAnsi="Segoe UI Symbol" w:cs="Segoe UI Symbol"/>
+          <w:sz w:val="26"/>
+          <w:szCs w:val="26"/>
+        </w:rPr>
+        <w:t>♥</w:t>
+      </w:r>
+      <w:r>
+        <w:rPr>
+          <w:rFonts w:ascii="Bahnschrift SemiBold Condensed" w:hAnsi="Bahnschrift SemiBold Condensed"/>
+          <w:sz w:val="26"/>
+          <w:szCs w:val="26"/>
+        </w:rPr>
+        <w:t>Q (panos), A, 3, 4, 6, 8, 9,10 = 2 x (</w:t>
+      </w:r>
+      <w:r>
+        <w:rPr>
+          <w:rFonts w:ascii="Bahnschrift SemiBold Condensed" w:hAnsi="Bahnschrift SemiBold Condensed"/>
+          <w:sz w:val="26"/>
+          <w:szCs w:val="26"/>
+        </w:rPr>
+        <w:t>41</w:t>
+      </w:r>
+      <w:r>
+        <w:rPr>
+          <w:rFonts w:ascii="Bahnschrift SemiBold Condensed" w:hAnsi="Bahnschrift SemiBold Condensed"/>
+          <w:sz w:val="26"/>
+          <w:szCs w:val="26"/>
+        </w:rPr>
+        <w:t xml:space="preserve"> </w:t>
+      </w:r>
+      <w:r>
+        <w:rPr>
+          <w:rFonts w:ascii="Cambria Math" w:hAnsi="Cambria Math" w:cs="Cambria Math"/>
+          <w:sz w:val="26"/>
+          <w:szCs w:val="26"/>
+        </w:rPr>
+        <w:t>−</w:t>
+      </w:r>
+      <w:r>
+        <w:rPr>
+          <w:rFonts w:ascii="Bahnschrift SemiBold Condensed" w:hAnsi="Bahnschrift SemiBold Condensed"/>
+          <w:sz w:val="26"/>
+          <w:szCs w:val="26"/>
+        </w:rPr>
+        <w:t xml:space="preserve"> 20) + 20= </w:t>
+      </w:r>
+      <w:r>
+        <w:rPr>
+          <w:rFonts w:ascii="Bahnschrift SemiBold Condensed" w:hAnsi="Bahnschrift SemiBold Condensed"/>
+          <w:sz w:val="26"/>
+          <w:szCs w:val="26"/>
+        </w:rPr>
+        <w:t>62</w:t>
+      </w:r>
+      <w:r>
+        <w:rPr>
+          <w:rFonts w:ascii="Bahnschrift SemiBold Condensed" w:hAnsi="Bahnschrift SemiBold Condensed"/>
+          <w:sz w:val="26"/>
+          <w:szCs w:val="26"/>
+        </w:rPr>
+        <w:t xml:space="preserve"> pistett</w:t>
+      </w:r>
+      <w:r>
+        <w:rPr>
+          <w:rFonts w:ascii="Bahnschrift SemiBold Condensed" w:hAnsi="Bahnschrift SemiBold Condensed" w:cs="Calibri"/>
+          <w:sz w:val="26"/>
+          <w:szCs w:val="26"/>
+        </w:rPr>
+        <w:t>ä</w:t>
+      </w:r>
+      <w:r>
+        <w:rPr>
+          <w:rFonts w:ascii="Bahnschrift SemiBold Condensed" w:hAnsi="Bahnschrift SemiBold Condensed"/>
+          <w:sz w:val="26"/>
+          <w:szCs w:val="26"/>
+        </w:rPr>
+        <w:t>.</w:t>
+      </w:r>
+    </w:p>
+    <w:p>
+      <w:pPr>
         <w:rPr>
           <w:rFonts w:ascii="Bahnschrift SemiBold Condensed" w:hAnsi="Bahnschrift SemiBold Condensed"/>
           <w:b/>
@@ -571,78 +705,7 @@
           <w:sz w:val="26"/>
           <w:szCs w:val="26"/>
         </w:rPr>
-        <w:t>5. Pisteytys</w:t>
-      </w:r>
-    </w:p>
-    <w:p>
-      <w:pPr>
-        <w:ind w:left="567"/>
-        <w:rPr>
-          <w:rFonts w:ascii="Bahnschrift SemiBold Condensed" w:hAnsi="Bahnschrift SemiBold Condensed"/>
-          <w:sz w:val="26"/>
-          <w:szCs w:val="26"/>
-        </w:rPr>
-      </w:pPr>
-      <w:r>
-        <w:rPr>
-          <w:rFonts w:ascii="Bahnschrift SemiBold Condensed" w:hAnsi="Bahnschrift SemiBold Condensed"/>
-          <w:sz w:val="26"/>
-          <w:szCs w:val="26"/>
-        </w:rPr>
-        <w:t xml:space="preserve">• Retken pisteet = (numeroiden summa) </w:t>
-      </w:r>
-      <w:r>
-        <w:rPr>
-          <w:rFonts w:ascii="Bahnschrift SemiBold Condensed" w:hAnsi="Bahnschrift SemiBold Condensed"/>
-          <w:sz w:val="26"/>
-          <w:szCs w:val="26"/>
-        </w:rPr>
-        <w:t>miinus</w:t>
-      </w:r>
-      <w:r>
-        <w:rPr>
-          <w:rFonts w:ascii="Bahnschrift SemiBold Condensed" w:hAnsi="Bahnschrift SemiBold Condensed"/>
-          <w:sz w:val="26"/>
-          <w:szCs w:val="26"/>
-        </w:rPr>
-        <w:t xml:space="preserve"> 20.</w:t>
-      </w:r>
-    </w:p>
-    <w:p>
-      <w:pPr>
-        <w:ind w:left="567"/>
-        <w:rPr>
-          <w:rFonts w:ascii="Bahnschrift SemiBold Condensed" w:hAnsi="Bahnschrift SemiBold Condensed"/>
-          <w:sz w:val="26"/>
-          <w:szCs w:val="26"/>
-        </w:rPr>
-      </w:pPr>
-      <w:r>
-        <w:rPr>
-          <w:rFonts w:ascii="Bahnschrift SemiBold Condensed" w:hAnsi="Bahnschrift SemiBold Condensed"/>
-          <w:sz w:val="26"/>
-          <w:szCs w:val="26"/>
-        </w:rPr>
-        <w:t>• 1 panostuskortti = kerroin x2, 2 = x3, 3 = x4.</w:t>
-      </w:r>
-    </w:p>
-    <w:p>
-      <w:pPr>
-        <w:ind w:left="567"/>
-        <w:rPr>
-          <w:rFonts w:ascii="Bahnschrift SemiBold Condensed" w:hAnsi="Bahnschrift SemiBold Condensed"/>
-          <w:sz w:val="26"/>
-          <w:szCs w:val="26"/>
-        </w:rPr>
-      </w:pPr>
-      <w:r>
-        <w:rPr>
-          <w:rFonts w:ascii="Bahnschrift SemiBold Condensed" w:hAnsi="Bahnschrift SemiBold Condensed"/>
-          <w:sz w:val="26"/>
-          <w:szCs w:val="26"/>
-        </w:rPr>
-        <w:t xml:space="preserve">• Jos retkessä on </w:t>
-      </w:r>
+      </w:pPr>
       <w:r>
         <w:rPr>
           <w:rFonts w:ascii="Bahnschrift SemiBold Condensed" w:hAnsi="Bahnschrift SemiBold Condensed"/>
@@ -651,83 +714,7 @@
           <w:sz w:val="26"/>
           <w:szCs w:val="26"/>
         </w:rPr>
-        <w:t>vähintään 8</w:t>
-      </w:r>
-      <w:r>
-        <w:rPr>
-          <w:rFonts w:ascii="Bahnschrift SemiBold Condensed" w:hAnsi="Bahnschrift SemiBold Condensed"/>
-          <w:sz w:val="26"/>
-          <w:szCs w:val="26"/>
-        </w:rPr>
-        <w:t xml:space="preserve"> </w:t>
-      </w:r>
-      <w:r>
-        <w:rPr>
-          <w:rFonts w:ascii="Bahnschrift SemiBold Condensed" w:hAnsi="Bahnschrift SemiBold Condensed"/>
-          <w:sz w:val="26"/>
-          <w:szCs w:val="26"/>
-        </w:rPr>
-        <w:t>korttia (</w:t>
-      </w:r>
-      <w:proofErr w:type="spellStart"/>
-      <w:r>
-        <w:rPr>
-          <w:rFonts w:ascii="Bahnschrift SemiBold Condensed" w:hAnsi="Bahnschrift SemiBold Condensed"/>
-          <w:sz w:val="26"/>
-          <w:szCs w:val="26"/>
-        </w:rPr>
-        <w:t>m.l</w:t>
-      </w:r>
-      <w:proofErr w:type="spellEnd"/>
-      <w:r>
-        <w:rPr>
-          <w:rFonts w:ascii="Bahnschrift SemiBold Condensed" w:hAnsi="Bahnschrift SemiBold Condensed"/>
-          <w:sz w:val="26"/>
-          <w:szCs w:val="26"/>
-        </w:rPr>
-        <w:t>. panostuskortit)</w:t>
-      </w:r>
-      <w:r>
-        <w:rPr>
-          <w:rFonts w:ascii="Bahnschrift SemiBold Condensed" w:hAnsi="Bahnschrift SemiBold Condensed"/>
-          <w:sz w:val="26"/>
-          <w:szCs w:val="26"/>
-        </w:rPr>
-        <w:t xml:space="preserve">, lisää </w:t>
-      </w:r>
-      <w:r>
-        <w:rPr>
-          <w:rFonts w:ascii="Bahnschrift SemiBold Condensed" w:hAnsi="Bahnschrift SemiBold Condensed"/>
-          <w:b/>
-          <w:bCs/>
-          <w:sz w:val="26"/>
-          <w:szCs w:val="26"/>
-        </w:rPr>
-        <w:t>+20</w:t>
-      </w:r>
-      <w:r>
-        <w:rPr>
-          <w:rFonts w:ascii="Bahnschrift SemiBold Condensed" w:hAnsi="Bahnschrift SemiBold Condensed"/>
-          <w:sz w:val="26"/>
-          <w:szCs w:val="26"/>
-        </w:rPr>
-        <w:t xml:space="preserve"> pistettä</w:t>
-      </w:r>
-      <w:r>
-        <w:rPr>
-          <w:rFonts w:ascii="Bahnschrift SemiBold Condensed" w:hAnsi="Bahnschrift SemiBold Condensed"/>
-          <w:sz w:val="26"/>
-          <w:szCs w:val="26"/>
-        </w:rPr>
-        <w:t xml:space="preserve"> (bonuskertoimen jälkeen)</w:t>
-      </w:r>
-      <w:r>
-        <w:rPr>
-          <w:rFonts w:ascii="Bahnschrift SemiBold Condensed" w:hAnsi="Bahnschrift SemiBold Condensed"/>
-          <w:sz w:val="26"/>
-          <w:szCs w:val="26"/>
-        </w:rPr>
-        <w:t>.</w:t>
+        <w:t>6. Pelin päättyminen</w:t>
       </w:r>
     </w:p>
     <w:p>
@@ -745,206 +732,7 @@
           <w:sz w:val="26"/>
           <w:szCs w:val="26"/>
         </w:rPr>
-        <w:t xml:space="preserve">• Esimerkki: </w:t>
-      </w:r>
-      <w:r>
-        <w:rPr>
-          <w:rFonts w:ascii="Segoe UI Symbol" w:hAnsi="Segoe UI Symbol" w:cs="Segoe UI Symbol"/>
-          <w:sz w:val="26"/>
-          <w:szCs w:val="26"/>
-        </w:rPr>
-        <w:t>♥</w:t>
-      </w:r>
-      <w:r>
-        <w:rPr>
-          <w:rFonts w:ascii="Bahnschrift SemiBold Condensed" w:hAnsi="Bahnschrift SemiBold Condensed"/>
-          <w:sz w:val="26"/>
-          <w:szCs w:val="26"/>
-        </w:rPr>
-        <w:t>Q (</w:t>
-      </w:r>
-      <w:r>
-        <w:rPr>
-          <w:rFonts w:ascii="Bahnschrift SemiBold Condensed" w:hAnsi="Bahnschrift SemiBold Condensed"/>
-          <w:sz w:val="26"/>
-          <w:szCs w:val="26"/>
-        </w:rPr>
-        <w:t>panos</w:t>
-      </w:r>
-      <w:r>
-        <w:rPr>
-          <w:rFonts w:ascii="Bahnschrift SemiBold Condensed" w:hAnsi="Bahnschrift SemiBold Condensed"/>
-          <w:sz w:val="26"/>
-          <w:szCs w:val="26"/>
-        </w:rPr>
-        <w:t xml:space="preserve">), A, 3, 4, 6, 8, </w:t>
-      </w:r>
-      <w:r>
-        <w:rPr>
-          <w:rFonts w:ascii="Bahnschrift SemiBold Condensed" w:hAnsi="Bahnschrift SemiBold Condensed"/>
-          <w:sz w:val="26"/>
-          <w:szCs w:val="26"/>
-        </w:rPr>
-        <w:t>9,10</w:t>
-      </w:r>
-      <w:r>
-        <w:rPr>
-          <w:rFonts w:ascii="Bahnschrift SemiBold Condensed" w:hAnsi="Bahnschrift SemiBold Condensed"/>
-          <w:sz w:val="26"/>
-          <w:szCs w:val="26"/>
-        </w:rPr>
-        <w:t xml:space="preserve"> = </w:t>
-      </w:r>
-      <w:r>
-        <w:rPr>
-          <w:rFonts w:ascii="Bahnschrift SemiBold Condensed" w:hAnsi="Bahnschrift SemiBold Condensed"/>
-          <w:sz w:val="26"/>
-          <w:szCs w:val="26"/>
-        </w:rPr>
-        <w:t xml:space="preserve">2 x </w:t>
-      </w:r>
-      <w:r>
-        <w:rPr>
-          <w:rFonts w:ascii="Bahnschrift SemiBold Condensed" w:hAnsi="Bahnschrift SemiBold Condensed"/>
-          <w:sz w:val="26"/>
-          <w:szCs w:val="26"/>
-        </w:rPr>
-        <w:t>(</w:t>
-      </w:r>
-      <w:r>
-        <w:rPr>
-          <w:rFonts w:ascii="Bahnschrift SemiBold Condensed" w:hAnsi="Bahnschrift SemiBold Condensed"/>
-          <w:sz w:val="26"/>
-          <w:szCs w:val="26"/>
-        </w:rPr>
-        <w:t>41</w:t>
-      </w:r>
-      <w:r>
-        <w:rPr>
-          <w:rFonts w:ascii="Bahnschrift SemiBold Condensed" w:hAnsi="Bahnschrift SemiBold Condensed"/>
-          <w:sz w:val="26"/>
-          <w:szCs w:val="26"/>
-        </w:rPr>
-        <w:t xml:space="preserve"> </w:t>
-      </w:r>
-      <w:r>
-        <w:rPr>
-          <w:rFonts w:ascii="Cambria Math" w:hAnsi="Cambria Math" w:cs="Cambria Math"/>
-          <w:sz w:val="26"/>
-          <w:szCs w:val="26"/>
-        </w:rPr>
-        <w:t>−</w:t>
-      </w:r>
-      <w:r>
-        <w:rPr>
-          <w:rFonts w:ascii="Bahnschrift SemiBold Condensed" w:hAnsi="Bahnschrift SemiBold Condensed"/>
-          <w:sz w:val="26"/>
-          <w:szCs w:val="26"/>
-        </w:rPr>
-        <w:t xml:space="preserve"> 20) </w:t>
-      </w:r>
-      <w:r>
-        <w:rPr>
-          <w:rFonts w:ascii="Bahnschrift SemiBold Condensed" w:hAnsi="Bahnschrift SemiBold Condensed"/>
-          <w:sz w:val="26"/>
-          <w:szCs w:val="26"/>
-        </w:rPr>
-        <w:t>+ 20</w:t>
-      </w:r>
-      <w:r>
-        <w:rPr>
-          <w:rFonts w:ascii="Bahnschrift SemiBold Condensed" w:hAnsi="Bahnschrift SemiBold Condensed"/>
-          <w:sz w:val="26"/>
-          <w:szCs w:val="26"/>
-        </w:rPr>
-        <w:t xml:space="preserve">= </w:t>
-      </w:r>
-      <w:r>
-        <w:rPr>
-          <w:rFonts w:ascii="Bahnschrift SemiBold Condensed" w:hAnsi="Bahnschrift SemiBold Condensed"/>
-          <w:sz w:val="26"/>
-          <w:szCs w:val="26"/>
-        </w:rPr>
-        <w:t>62</w:t>
-      </w:r>
-      <w:r>
-        <w:rPr>
-          <w:rFonts w:ascii="Bahnschrift SemiBold Condensed" w:hAnsi="Bahnschrift SemiBold Condensed"/>
-          <w:sz w:val="26"/>
-          <w:szCs w:val="26"/>
-        </w:rPr>
-        <w:t xml:space="preserve"> pistett</w:t>
-      </w:r>
-      <w:r>
-        <w:rPr>
-          <w:rFonts w:ascii="Bahnschrift SemiBold Condensed" w:hAnsi="Bahnschrift SemiBold Condensed" w:cs="Calibri"/>
-          <w:sz w:val="26"/>
-          <w:szCs w:val="26"/>
-        </w:rPr>
-        <w:t>ä</w:t>
-      </w:r>
-      <w:r>
-        <w:rPr>
-          <w:rFonts w:ascii="Bahnschrift SemiBold Condensed" w:hAnsi="Bahnschrift SemiBold Condensed"/>
-          <w:sz w:val="26"/>
-          <w:szCs w:val="26"/>
-        </w:rPr>
-        <w:t>.</w:t>
-      </w:r>
-    </w:p>
-    <w:p>
-      <w:pPr>
-        <w:rPr>
-          <w:rFonts w:ascii="Bahnschrift SemiBold Condensed" w:hAnsi="Bahnschrift SemiBold Condensed"/>
-          <w:b/>
-          <w:bCs/>
-          <w:sz w:val="26"/>
-          <w:szCs w:val="26"/>
-        </w:rPr>
-      </w:pPr>
-      <w:r>
-        <w:rPr>
-          <w:rFonts w:ascii="Bahnschrift SemiBold Condensed" w:hAnsi="Bahnschrift SemiBold Condensed"/>
-          <w:b/>
-          <w:bCs/>
-          <w:sz w:val="26"/>
-          <w:szCs w:val="26"/>
-        </w:rPr>
-        <w:t>6. Pelin päättyminen</w:t>
-      </w:r>
-    </w:p>
-    <w:p>
-      <w:pPr>
-        <w:ind w:left="567"/>
-        <w:rPr>
-          <w:rFonts w:ascii="Bahnschrift SemiBold Condensed" w:hAnsi="Bahnschrift SemiBold Condensed"/>
-          <w:sz w:val="26"/>
-          <w:szCs w:val="26"/>
-        </w:rPr>
-      </w:pPr>
-      <w:r>
-        <w:rPr>
-          <w:rFonts w:ascii="Bahnschrift SemiBold Condensed" w:hAnsi="Bahnschrift SemiBold Condensed"/>
-          <w:sz w:val="26"/>
-          <w:szCs w:val="26"/>
-        </w:rPr>
-        <w:t xml:space="preserve">• Peli päättyy, kun </w:t>
-      </w:r>
-      <w:r>
-        <w:rPr>
-          <w:rFonts w:ascii="Bahnschrift SemiBold Condensed" w:hAnsi="Bahnschrift SemiBold Condensed"/>
-          <w:sz w:val="26"/>
-          <w:szCs w:val="26"/>
-        </w:rPr>
-        <w:t>nosto</w:t>
-      </w:r>
-      <w:r>
-        <w:rPr>
-          <w:rFonts w:ascii="Bahnschrift SemiBold Condensed" w:hAnsi="Bahnschrift SemiBold Condensed"/>
-          <w:sz w:val="26"/>
-          <w:szCs w:val="26"/>
-        </w:rPr>
-        <w:t>pakka loppuu.</w:t>
+        <w:t>• Peli päättyy, kun nostopakka loppuu.</w:t>
       </w:r>
     </w:p>
     <w:p>
@@ -1622,6 +1410,7 @@
   <w:style w:type="character" w:default="1" w:styleId="Kappaleenoletusfontti">
     <w:name w:val="Default Paragraph Font"/>
     <w:uiPriority w:val="1"/>
+    <w:semiHidden/>
     <w:unhideWhenUsed/>
   </w:style>
   <w:style w:type="table" w:default="1" w:styleId="Normaalitaulukko">

</xml_diff>